<commit_message>
Update BobJeltes/Wk4-PlanVanAanpak/Technisch Uitwerkingsplan Throwtris.docx
Ik heb de uiteindelijke versie nooit gepusht oeps
</commit_message>
<xml_diff>
--- a/BobJeltes/Wk4-PlanVanAanpak/Technisch Uitwerkingsplan Throwtris.docx
+++ b/BobJeltes/Wk4-PlanVanAanpak/Technisch Uitwerkingsplan Throwtris.docx
@@ -241,6 +241,14 @@
       <w:proofErr w:type="spellEnd"/>
     </w:p>
     <w:p>
+      <w:pPr>
+        <w:pStyle w:val="Kop3"/>
+      </w:pPr>
+      <w:r>
+        <w:t>Object pools</w:t>
+      </w:r>
+    </w:p>
+    <w:p>
       <w:r>
         <w:t xml:space="preserve">Object pools zijn nog niet gelukt. </w:t>
       </w:r>
@@ -286,14 +294,58 @@
       </w:r>
     </w:p>
     <w:p>
-      <w:pPr>
-        <w:pStyle w:val="Kop2"/>
-      </w:pPr>
-      <w:r>
-        <w:t xml:space="preserve"> </w:t>
+      <w:r>
+        <w:t>Helaas heb ik hier niet genoeg de tijd voor gehad, maar ik ga dit nog wel toepassen omdat ik dit wil leren.</w:t>
+      </w:r>
+    </w:p>
+    <w:p>
+      <w:pPr>
+        <w:pStyle w:val="Kop3"/>
+      </w:pPr>
+      <w:proofErr w:type="spellStart"/>
+      <w:r>
+        <w:t>Observer</w:t>
+      </w:r>
+      <w:proofErr w:type="spellEnd"/>
+    </w:p>
+    <w:p>
+      <w:r>
+        <w:t xml:space="preserve">Dit patroon wilde ik toepassen voor de </w:t>
+      </w:r>
+      <w:proofErr w:type="spellStart"/>
+      <w:r>
+        <w:t>linecheckers</w:t>
+      </w:r>
+      <w:proofErr w:type="spellEnd"/>
+      <w:r>
+        <w:t xml:space="preserve">, die een event zouden afvuren naar het verzamelobject of naar een audiomanager die vervolgens een effect zou afspelen. Ik zou echter meer tijd nodig moeten hebben om dit uit te vogelen. Ook dit ga ik </w:t>
       </w:r>
       <w:bookmarkStart w:id="0" w:name="_GoBack"/>
       <w:bookmarkEnd w:id="0"/>
+      <w:r>
+        <w:t>in mijn eigen tijd toepassen om te leren hoe ik dit kan toepassen.</w:t>
+      </w:r>
+    </w:p>
+    <w:p>
+      <w:pPr>
+        <w:pStyle w:val="Kop3"/>
+      </w:pPr>
+      <w:r>
+        <w:t>Singleton</w:t>
+      </w:r>
+    </w:p>
+    <w:p>
+      <w:r>
+        <w:t xml:space="preserve">Dit is gelukt. De Gamemanager maakt nu gebruik van het Singleton </w:t>
+      </w:r>
+      <w:proofErr w:type="spellStart"/>
+      <w:r>
+        <w:t>pattern</w:t>
+      </w:r>
+      <w:proofErr w:type="spellEnd"/>
+      <w:r>
+        <w:t>, omdat een tweede Gamemanager alleen maar voor problemen zal zorgen.</w:t>
+      </w:r>
       <w:r>
         <w:br w:type="page"/>
       </w:r>
@@ -512,10 +564,7 @@
         </w:numPr>
       </w:pPr>
       <w:r>
-        <w:t>De code moet overzichtelijk zijn</w:t>
-      </w:r>
-      <w:r>
-        <w:t>;</w:t>
+        <w:t>De code moet overzichtelijk zijn;</w:t>
       </w:r>
     </w:p>
     <w:p>
@@ -527,10 +576,7 @@
         </w:numPr>
       </w:pPr>
       <w:r>
-        <w:t>Het spel moet efficiënt met de resources omgaan</w:t>
-      </w:r>
-      <w:r>
-        <w:t xml:space="preserve"> – goede prestaties;</w:t>
+        <w:t>Het spel moet efficiënt met de resources omgaan – goede prestaties;</w:t>
       </w:r>
     </w:p>
     <w:p>
@@ -659,14 +705,36 @@
       <w:r>
         <w:t xml:space="preserve">Figuur </w:t>
       </w:r>
-      <w:fldSimple w:instr=" SEQ Figuur \* ARABIC ">
-        <w:r>
-          <w:rPr>
-            <w:noProof/>
-          </w:rPr>
-          <w:t>1</w:t>
-        </w:r>
-      </w:fldSimple>
+      <w:r>
+        <w:rPr>
+          <w:noProof/>
+        </w:rPr>
+        <w:fldChar w:fldCharType="begin"/>
+      </w:r>
+      <w:r>
+        <w:rPr>
+          <w:noProof/>
+        </w:rPr>
+        <w:instrText xml:space="preserve"> SEQ Figuur \* ARABIC </w:instrText>
+      </w:r>
+      <w:r>
+        <w:rPr>
+          <w:noProof/>
+        </w:rPr>
+        <w:fldChar w:fldCharType="separate"/>
+      </w:r>
+      <w:r>
+        <w:rPr>
+          <w:noProof/>
+        </w:rPr>
+        <w:t>1</w:t>
+      </w:r>
+      <w:r>
+        <w:rPr>
+          <w:noProof/>
+        </w:rPr>
+        <w:fldChar w:fldCharType="end"/>
+      </w:r>
       <w:r>
         <w:t>: Oude UML</w:t>
       </w:r>
@@ -739,14 +807,36 @@
       <w:r>
         <w:t xml:space="preserve">Figuur </w:t>
       </w:r>
-      <w:fldSimple w:instr=" SEQ Figuur \* ARABIC ">
-        <w:r>
-          <w:rPr>
-            <w:noProof/>
-          </w:rPr>
-          <w:t>2</w:t>
-        </w:r>
-      </w:fldSimple>
+      <w:r>
+        <w:rPr>
+          <w:noProof/>
+        </w:rPr>
+        <w:fldChar w:fldCharType="begin"/>
+      </w:r>
+      <w:r>
+        <w:rPr>
+          <w:noProof/>
+        </w:rPr>
+        <w:instrText xml:space="preserve"> SEQ Figuur \* ARABIC </w:instrText>
+      </w:r>
+      <w:r>
+        <w:rPr>
+          <w:noProof/>
+        </w:rPr>
+        <w:fldChar w:fldCharType="separate"/>
+      </w:r>
+      <w:r>
+        <w:rPr>
+          <w:noProof/>
+        </w:rPr>
+        <w:t>2</w:t>
+      </w:r>
+      <w:r>
+        <w:rPr>
+          <w:noProof/>
+        </w:rPr>
+        <w:fldChar w:fldCharType="end"/>
+      </w:r>
       <w:r>
         <w:t>: Activity Diagram</w:t>
       </w:r>
@@ -1823,6 +1913,28 @@
       <w:szCs w:val="26"/>
     </w:rPr>
   </w:style>
+  <w:style w:type="paragraph" w:styleId="Kop3">
+    <w:name w:val="heading 3"/>
+    <w:basedOn w:val="Standaard"/>
+    <w:next w:val="Standaard"/>
+    <w:link w:val="Kop3Char"/>
+    <w:uiPriority w:val="9"/>
+    <w:unhideWhenUsed/>
+    <w:qFormat/>
+    <w:rsid w:val="001C1FF4"/>
+    <w:pPr>
+      <w:keepNext/>
+      <w:keepLines/>
+      <w:spacing w:before="40" w:after="0"/>
+      <w:outlineLvl w:val="2"/>
+    </w:pPr>
+    <w:rPr>
+      <w:rFonts w:asciiTheme="majorHAnsi" w:eastAsiaTheme="majorEastAsia" w:hAnsiTheme="majorHAnsi" w:cstheme="majorBidi"/>
+      <w:color w:val="1F3763" w:themeColor="accent1" w:themeShade="7F"/>
+      <w:sz w:val="24"/>
+      <w:szCs w:val="24"/>
+    </w:rPr>
+  </w:style>
   <w:style w:type="character" w:default="1" w:styleId="Standaardalinea-lettertype">
     <w:name w:val="Default Paragraph Font"/>
     <w:uiPriority w:val="1"/>
@@ -1969,6 +2081,19 @@
       <w:color w:val="2F5496" w:themeColor="accent1" w:themeShade="BF"/>
       <w:sz w:val="26"/>
       <w:szCs w:val="26"/>
+    </w:rPr>
+  </w:style>
+  <w:style w:type="character" w:customStyle="1" w:styleId="Kop3Char">
+    <w:name w:val="Kop 3 Char"/>
+    <w:basedOn w:val="Standaardalinea-lettertype"/>
+    <w:link w:val="Kop3"/>
+    <w:uiPriority w:val="9"/>
+    <w:rsid w:val="001C1FF4"/>
+    <w:rPr>
+      <w:rFonts w:asciiTheme="majorHAnsi" w:eastAsiaTheme="majorEastAsia" w:hAnsiTheme="majorHAnsi" w:cstheme="majorBidi"/>
+      <w:color w:val="1F3763" w:themeColor="accent1" w:themeShade="7F"/>
+      <w:sz w:val="24"/>
+      <w:szCs w:val="24"/>
     </w:rPr>
   </w:style>
 </w:styles>

</xml_diff>